<commit_message>
Signed-off-by: szg <576804093@163.com> 1
</commit_message>
<xml_diff>
--- a/安卓读书笔记.docx
+++ b/安卓读书笔记.docx
@@ -31,7 +31,7 @@
       <w:r>
         <w:fldChar w:fldCharType="separate"/>
       </w:r>
-      <w:hyperlink w:anchor="_Toc476057879" w:history="1">
+      <w:hyperlink w:anchor="_Toc476060479" w:history="1">
         <w:r>
           <w:rPr>
             <w:rStyle w:val="a3"/>
@@ -59,7 +59,7 @@
             <w:noProof/>
             <w:webHidden/>
           </w:rPr>
-          <w:instrText xml:space="preserve"> PAGEREF _Toc476057879 \h </w:instrText>
+          <w:instrText xml:space="preserve"> PAGEREF _Toc476060479 \h </w:instrText>
         </w:r>
         <w:r>
           <w:rPr>
@@ -100,7 +100,7 @@
           <w:noProof/>
         </w:rPr>
       </w:pPr>
-      <w:hyperlink w:anchor="_Toc476057880" w:history="1">
+      <w:hyperlink w:anchor="_Toc476060480" w:history="1">
         <w:r>
           <w:rPr>
             <w:rStyle w:val="a3"/>
@@ -127,7 +127,7 @@
             <w:noProof/>
             <w:webHidden/>
           </w:rPr>
-          <w:instrText xml:space="preserve"> PAGEREF _Toc476057880 \h </w:instrText>
+          <w:instrText xml:space="preserve"> PAGEREF _Toc476060480 \h </w:instrText>
         </w:r>
         <w:r>
           <w:rPr>
@@ -160,53 +160,1259 @@
     </w:p>
     <w:p>
       <w:pPr>
+        <w:pStyle w:val="20"/>
+        <w:tabs>
+          <w:tab w:val="right" w:leader="dot" w:pos="8296"/>
+        </w:tabs>
+        <w:rPr>
+          <w:noProof/>
+        </w:rPr>
+      </w:pPr>
+      <w:hyperlink w:anchor="_Toc476060481" w:history="1">
+        <w:r>
+          <w:rPr>
+            <w:rStyle w:val="a3"/>
+            <w:noProof/>
+          </w:rPr>
+          <w:t>Firebas</w:t>
+        </w:r>
+        <w:r>
+          <w:rPr>
+            <w:rStyle w:val="a3"/>
+            <w:rFonts w:hint="eastAsia"/>
+            <w:noProof/>
+          </w:rPr>
+          <w:t>简介</w:t>
+        </w:r>
+        <w:r>
+          <w:rPr>
+            <w:noProof/>
+            <w:webHidden/>
+          </w:rPr>
+          <w:tab/>
+        </w:r>
+        <w:r>
+          <w:rPr>
+            <w:noProof/>
+            <w:webHidden/>
+          </w:rPr>
+          <w:fldChar w:fldCharType="begin"/>
+        </w:r>
+        <w:r>
+          <w:rPr>
+            <w:noProof/>
+            <w:webHidden/>
+          </w:rPr>
+          <w:instrText xml:space="preserve"> PAGEREF _Toc476060481 \h </w:instrText>
+        </w:r>
+        <w:r>
+          <w:rPr>
+            <w:noProof/>
+            <w:webHidden/>
+          </w:rPr>
+        </w:r>
+        <w:r>
+          <w:rPr>
+            <w:noProof/>
+            <w:webHidden/>
+          </w:rPr>
+          <w:fldChar w:fldCharType="separate"/>
+        </w:r>
+        <w:r>
+          <w:rPr>
+            <w:noProof/>
+            <w:webHidden/>
+          </w:rPr>
+          <w:t>1</w:t>
+        </w:r>
+        <w:r>
+          <w:rPr>
+            <w:noProof/>
+            <w:webHidden/>
+          </w:rPr>
+          <w:fldChar w:fldCharType="end"/>
+        </w:r>
+      </w:hyperlink>
+    </w:p>
+    <w:p>
+      <w:pPr>
+        <w:pStyle w:val="20"/>
+        <w:tabs>
+          <w:tab w:val="right" w:leader="dot" w:pos="8296"/>
+        </w:tabs>
+        <w:rPr>
+          <w:noProof/>
+        </w:rPr>
+      </w:pPr>
+      <w:hyperlink w:anchor="_Toc476060482" w:history="1">
+        <w:r>
+          <w:rPr>
+            <w:rStyle w:val="a3"/>
+            <w:noProof/>
+          </w:rPr>
+          <w:t>Firebase Analytics</w:t>
+        </w:r>
+        <w:r>
+          <w:rPr>
+            <w:noProof/>
+            <w:webHidden/>
+          </w:rPr>
+          <w:tab/>
+        </w:r>
+        <w:r>
+          <w:rPr>
+            <w:noProof/>
+            <w:webHidden/>
+          </w:rPr>
+          <w:fldChar w:fldCharType="begin"/>
+        </w:r>
+        <w:r>
+          <w:rPr>
+            <w:noProof/>
+            <w:webHidden/>
+          </w:rPr>
+          <w:instrText xml:space="preserve"> PAGEREF _Toc476060482 \h </w:instrText>
+        </w:r>
+        <w:r>
+          <w:rPr>
+            <w:noProof/>
+            <w:webHidden/>
+          </w:rPr>
+        </w:r>
+        <w:r>
+          <w:rPr>
+            <w:noProof/>
+            <w:webHidden/>
+          </w:rPr>
+          <w:fldChar w:fldCharType="separate"/>
+        </w:r>
+        <w:r>
+          <w:rPr>
+            <w:noProof/>
+            <w:webHidden/>
+          </w:rPr>
+          <w:t>1</w:t>
+        </w:r>
+        <w:r>
+          <w:rPr>
+            <w:noProof/>
+            <w:webHidden/>
+          </w:rPr>
+          <w:fldChar w:fldCharType="end"/>
+        </w:r>
+      </w:hyperlink>
+    </w:p>
+    <w:p>
+      <w:pPr>
+        <w:pStyle w:val="20"/>
+        <w:tabs>
+          <w:tab w:val="right" w:leader="dot" w:pos="8296"/>
+        </w:tabs>
+        <w:rPr>
+          <w:noProof/>
+        </w:rPr>
+      </w:pPr>
+      <w:hyperlink w:anchor="_Toc476060483" w:history="1">
+        <w:r>
+          <w:rPr>
+            <w:rStyle w:val="a3"/>
+            <w:rFonts w:hint="eastAsia"/>
+            <w:noProof/>
+          </w:rPr>
+          <w:t>开发</w:t>
+        </w:r>
+        <w:r>
+          <w:rPr>
+            <w:noProof/>
+            <w:webHidden/>
+          </w:rPr>
+          <w:tab/>
+        </w:r>
+        <w:r>
+          <w:rPr>
+            <w:noProof/>
+            <w:webHidden/>
+          </w:rPr>
+          <w:fldChar w:fldCharType="begin"/>
+        </w:r>
+        <w:r>
+          <w:rPr>
+            <w:noProof/>
+            <w:webHidden/>
+          </w:rPr>
+          <w:instrText xml:space="preserve"> PAGEREF _Toc476060483 \h </w:instrText>
+        </w:r>
+        <w:r>
+          <w:rPr>
+            <w:noProof/>
+            <w:webHidden/>
+          </w:rPr>
+        </w:r>
+        <w:r>
+          <w:rPr>
+            <w:noProof/>
+            <w:webHidden/>
+          </w:rPr>
+          <w:fldChar w:fldCharType="separate"/>
+        </w:r>
+        <w:r>
+          <w:rPr>
+            <w:noProof/>
+            <w:webHidden/>
+          </w:rPr>
+          <w:t>2</w:t>
+        </w:r>
+        <w:r>
+          <w:rPr>
+            <w:noProof/>
+            <w:webHidden/>
+          </w:rPr>
+          <w:fldChar w:fldCharType="end"/>
+        </w:r>
+      </w:hyperlink>
+    </w:p>
+    <w:p>
+      <w:pPr>
+        <w:pStyle w:val="20"/>
+        <w:tabs>
+          <w:tab w:val="right" w:leader="dot" w:pos="8296"/>
+        </w:tabs>
+        <w:rPr>
+          <w:noProof/>
+        </w:rPr>
+      </w:pPr>
+      <w:hyperlink w:anchor="_Toc476060484" w:history="1">
+        <w:r>
+          <w:rPr>
+            <w:rStyle w:val="a3"/>
+            <w:rFonts w:hint="eastAsia"/>
+            <w:noProof/>
+          </w:rPr>
+          <w:t>增长</w:t>
+        </w:r>
+        <w:r>
+          <w:rPr>
+            <w:noProof/>
+            <w:webHidden/>
+          </w:rPr>
+          <w:tab/>
+        </w:r>
+        <w:r>
+          <w:rPr>
+            <w:noProof/>
+            <w:webHidden/>
+          </w:rPr>
+          <w:fldChar w:fldCharType="begin"/>
+        </w:r>
+        <w:r>
+          <w:rPr>
+            <w:noProof/>
+            <w:webHidden/>
+          </w:rPr>
+          <w:instrText xml:space="preserve"> PAGEREF _Toc476060484 \h </w:instrText>
+        </w:r>
+        <w:r>
+          <w:rPr>
+            <w:noProof/>
+            <w:webHidden/>
+          </w:rPr>
+        </w:r>
+        <w:r>
+          <w:rPr>
+            <w:noProof/>
+            <w:webHidden/>
+          </w:rPr>
+          <w:fldChar w:fldCharType="separate"/>
+        </w:r>
+        <w:r>
+          <w:rPr>
+            <w:noProof/>
+            <w:webHidden/>
+          </w:rPr>
+          <w:t>2</w:t>
+        </w:r>
+        <w:r>
+          <w:rPr>
+            <w:noProof/>
+            <w:webHidden/>
+          </w:rPr>
+          <w:fldChar w:fldCharType="end"/>
+        </w:r>
+      </w:hyperlink>
+    </w:p>
+    <w:p>
+      <w:pPr>
+        <w:pStyle w:val="20"/>
+        <w:tabs>
+          <w:tab w:val="right" w:leader="dot" w:pos="8296"/>
+        </w:tabs>
+        <w:rPr>
+          <w:noProof/>
+        </w:rPr>
+      </w:pPr>
+      <w:hyperlink w:anchor="_Toc476060485" w:history="1">
+        <w:r>
+          <w:rPr>
+            <w:rStyle w:val="a3"/>
+            <w:rFonts w:hint="eastAsia"/>
+            <w:noProof/>
+          </w:rPr>
+          <w:t>获利</w:t>
+        </w:r>
+        <w:r>
+          <w:rPr>
+            <w:noProof/>
+            <w:webHidden/>
+          </w:rPr>
+          <w:tab/>
+        </w:r>
+        <w:r>
+          <w:rPr>
+            <w:noProof/>
+            <w:webHidden/>
+          </w:rPr>
+          <w:fldChar w:fldCharType="begin"/>
+        </w:r>
+        <w:r>
+          <w:rPr>
+            <w:noProof/>
+            <w:webHidden/>
+          </w:rPr>
+          <w:instrText xml:space="preserve"> PAGEREF _Toc476060485 \h </w:instrText>
+        </w:r>
+        <w:r>
+          <w:rPr>
+            <w:noProof/>
+            <w:webHidden/>
+          </w:rPr>
+        </w:r>
+        <w:r>
+          <w:rPr>
+            <w:noProof/>
+            <w:webHidden/>
+          </w:rPr>
+          <w:fldChar w:fldCharType="separate"/>
+        </w:r>
+        <w:r>
+          <w:rPr>
+            <w:noProof/>
+            <w:webHidden/>
+          </w:rPr>
+          <w:t>2</w:t>
+        </w:r>
+        <w:r>
+          <w:rPr>
+            <w:noProof/>
+            <w:webHidden/>
+          </w:rPr>
+          <w:fldChar w:fldCharType="end"/>
+        </w:r>
+      </w:hyperlink>
+    </w:p>
+    <w:p>
+      <w:pPr>
         <w:pStyle w:val="1"/>
         <w:rPr>
+          <w:rFonts w:eastAsiaTheme="minorEastAsia"/>
+        </w:rPr>
+      </w:pPr>
+      <w:r>
+        <w:rPr>
+          <w:rFonts w:eastAsiaTheme="minorEastAsia"/>
+        </w:rPr>
+        <w:fldChar w:fldCharType="end"/>
+      </w:r>
+      <w:bookmarkStart w:id="1" w:name="_Toc476060479"/>
+      <w:r>
+        <w:rPr>
           <w:rFonts w:eastAsiaTheme="minorEastAsia" w:hint="eastAsia"/>
         </w:rPr>
-      </w:pPr>
-      <w:r>
-        <w:rPr>
-          <w:rFonts w:eastAsiaTheme="minorEastAsia"/>
-        </w:rPr>
-        <w:fldChar w:fldCharType="end"/>
-      </w:r>
-      <w:bookmarkStart w:id="1" w:name="_Toc476057879"/>
-      <w:r>
-        <w:rPr>
-          <w:rFonts w:eastAsiaTheme="minorEastAsia" w:hint="eastAsia"/>
-        </w:rPr>
         <w:t>第一行代码（第一版）</w:t>
       </w:r>
+      <w:bookmarkStart w:id="2" w:name="_GoBack"/>
       <w:bookmarkEnd w:id="0"/>
       <w:bookmarkEnd w:id="1"/>
-    </w:p>
-    <w:p>
-      <w:pPr>
-        <w:rPr>
-          <w:rFonts w:hint="eastAsia"/>
-        </w:rPr>
-      </w:pPr>
-    </w:p>
+      <w:bookmarkEnd w:id="2"/>
+    </w:p>
+    <w:p/>
     <w:p>
       <w:pPr>
         <w:pStyle w:val="1"/>
-        <w:rPr>
-          <w:rFonts w:hint="eastAsia"/>
-        </w:rPr>
-      </w:pPr>
-      <w:bookmarkStart w:id="2" w:name="_Toc476057880"/>
+      </w:pPr>
+      <w:bookmarkStart w:id="3" w:name="_Toc476060480"/>
       <w:r>
         <w:rPr>
           <w:rFonts w:hint="eastAsia"/>
         </w:rPr>
         <w:t>FIREBASE</w:t>
       </w:r>
-      <w:bookmarkEnd w:id="2"/>
-    </w:p>
-    <w:p>
-      <w:bookmarkStart w:id="3" w:name="_GoBack"/>
       <w:bookmarkEnd w:id="3"/>
+    </w:p>
+    <w:p>
+      <w:bookmarkStart w:id="4" w:name="_Toc476060481"/>
+      <w:r>
+        <w:rPr>
+          <w:rStyle w:val="2Char"/>
+        </w:rPr>
+        <w:t>F</w:t>
+      </w:r>
+      <w:r>
+        <w:rPr>
+          <w:rStyle w:val="2Char"/>
+          <w:rFonts w:hint="eastAsia"/>
+        </w:rPr>
+        <w:t>irebas</w:t>
+      </w:r>
+      <w:r>
+        <w:rPr>
+          <w:rStyle w:val="2Char"/>
+          <w:rFonts w:hint="eastAsia"/>
+        </w:rPr>
+        <w:t>简介</w:t>
+      </w:r>
+      <w:bookmarkEnd w:id="4"/>
+      <w:r>
+        <w:rPr>
+          <w:rFonts w:hint="eastAsia"/>
+        </w:rPr>
+        <w:t>：</w:t>
+      </w:r>
+    </w:p>
+    <w:p>
+      <w:pPr>
+        <w:ind w:firstLine="420"/>
+      </w:pPr>
+      <w:r>
+        <w:t>提供了各种工具，帮助</w:t>
+      </w:r>
+      <w:proofErr w:type="gramStart"/>
+      <w:r>
+        <w:t>您开发</w:t>
+      </w:r>
+      <w:proofErr w:type="gramEnd"/>
+      <w:r>
+        <w:t>高品质应用，扩大用户群，并赚取更多收益。我们包揽了基础性工作，这样您就可以通过业务获得收入，并专注于您的用户。</w:t>
+      </w:r>
+    </w:p>
+    <w:p>
+      <w:bookmarkStart w:id="5" w:name="_Toc476060482"/>
+      <w:r>
+        <w:rPr>
+          <w:rStyle w:val="2Char"/>
+        </w:rPr>
+        <w:t>Firebase Analytics</w:t>
+      </w:r>
+      <w:bookmarkEnd w:id="5"/>
+      <w:r>
+        <w:t xml:space="preserve"> </w:t>
+      </w:r>
+      <w:r>
+        <w:rPr>
+          <w:rFonts w:hint="eastAsia"/>
+        </w:rPr>
+        <w:t>：</w:t>
+      </w:r>
+    </w:p>
+    <w:p>
+      <w:pPr>
+        <w:ind w:firstLine="420"/>
+      </w:pPr>
+      <w:r>
+        <w:t xml:space="preserve">Firebase </w:t>
+      </w:r>
+      <w:r>
+        <w:t>的核心是</w:t>
+      </w:r>
+      <w:r>
+        <w:t xml:space="preserve"> Firebase Analytics</w:t>
+      </w:r>
+      <w:r>
+        <w:t>，一款免费并且没有任何限制的解决方案。</w:t>
+      </w:r>
+      <w:r>
+        <w:t xml:space="preserve"> Analytics </w:t>
+      </w:r>
+      <w:r>
+        <w:t>跨越</w:t>
+      </w:r>
+      <w:r>
+        <w:t xml:space="preserve"> Firebase </w:t>
+      </w:r>
+      <w:r>
+        <w:t>功能进行集成，并且可以无限制地向您提供多达</w:t>
+      </w:r>
+      <w:r>
+        <w:t xml:space="preserve"> 500 </w:t>
+      </w:r>
+      <w:proofErr w:type="gramStart"/>
+      <w:r>
+        <w:t>个</w:t>
+      </w:r>
+      <w:proofErr w:type="gramEnd"/>
+      <w:r>
+        <w:t>不同的事件的报告，您可以利用</w:t>
+      </w:r>
+      <w:r>
+        <w:t xml:space="preserve"> Firebase SDK </w:t>
+      </w:r>
+      <w:r>
+        <w:t>定义这些事件。从单一信息中心查看用户行为和衡量行为特性。</w:t>
+      </w:r>
+      <w:r>
+        <w:t xml:space="preserve"> Firebase Analytics </w:t>
+      </w:r>
+      <w:r>
+        <w:t>报告可帮助您清晰地了解您的用户的行为方式，让您可以针对应用营销和性能优化制定明智的决策。</w:t>
+      </w:r>
+    </w:p>
+    <w:p>
+      <w:pPr>
+        <w:ind w:firstLine="420"/>
+      </w:pPr>
+    </w:p>
+    <w:p>
+      <w:pPr>
+        <w:ind w:firstLine="420"/>
+      </w:pPr>
+      <w:r>
+        <w:t>主要功能</w:t>
+      </w:r>
+      <w:r>
+        <w:rPr>
+          <w:rFonts w:hint="eastAsia"/>
+        </w:rPr>
+        <w:t>：</w:t>
+      </w:r>
+    </w:p>
+    <w:p>
+      <w:pPr>
+        <w:ind w:left="420" w:firstLine="420"/>
+      </w:pPr>
+      <w:r>
+        <w:rPr>
+          <w:rFonts w:hint="eastAsia"/>
+        </w:rPr>
+        <w:t>（</w:t>
+      </w:r>
+      <w:r>
+        <w:rPr>
+          <w:rFonts w:hint="eastAsia"/>
+        </w:rPr>
+        <w:t>1</w:t>
+      </w:r>
+      <w:r>
+        <w:rPr>
+          <w:rFonts w:hint="eastAsia"/>
+        </w:rPr>
+        <w:t>）</w:t>
+      </w:r>
+      <w:r>
+        <w:t>无限制报告</w:t>
+      </w:r>
+      <w:r>
+        <w:rPr>
+          <w:rFonts w:hint="eastAsia"/>
+        </w:rPr>
+        <w:t>：</w:t>
+      </w:r>
+      <w:r>
+        <w:t xml:space="preserve">Firebase Analytics </w:t>
+      </w:r>
+      <w:r>
+        <w:t>可提供多达</w:t>
+      </w:r>
+      <w:r>
+        <w:t xml:space="preserve"> 500 </w:t>
+      </w:r>
+      <w:r>
+        <w:t>种不同事件的无限制报告。</w:t>
+      </w:r>
+    </w:p>
+    <w:p>
+      <w:pPr>
+        <w:ind w:left="420" w:firstLine="420"/>
+      </w:pPr>
+      <w:r>
+        <w:rPr>
+          <w:rFonts w:hint="eastAsia"/>
+        </w:rPr>
+        <w:t>（</w:t>
+      </w:r>
+      <w:r>
+        <w:rPr>
+          <w:rFonts w:hint="eastAsia"/>
+        </w:rPr>
+        <w:t>2</w:t>
+      </w:r>
+      <w:r>
+        <w:rPr>
+          <w:rFonts w:hint="eastAsia"/>
+        </w:rPr>
+        <w:t>）</w:t>
+      </w:r>
+      <w:r>
+        <w:t>目标设备细分</w:t>
+      </w:r>
+      <w:r>
+        <w:rPr>
+          <w:rFonts w:hint="eastAsia"/>
+        </w:rPr>
+        <w:t>：</w:t>
+      </w:r>
+      <w:r>
+        <w:t>可以基于设备数据、自定义事件或用户属性在</w:t>
+      </w:r>
+      <w:r>
+        <w:t xml:space="preserve"> Firebase console </w:t>
+      </w:r>
+      <w:r>
+        <w:t>中定义自定义目标设备。</w:t>
+      </w:r>
+      <w:r>
+        <w:t xml:space="preserve"> </w:t>
+      </w:r>
+      <w:r>
+        <w:t>在锁定新功能或通知时，这些目标设备可以与其他</w:t>
+      </w:r>
+      <w:r>
+        <w:t xml:space="preserve"> Firebase </w:t>
+      </w:r>
+      <w:r>
+        <w:t>功能结合使用。</w:t>
+      </w:r>
+    </w:p>
+    <w:p>
+      <w:r>
+        <w:rPr>
+          <w:rFonts w:hint="eastAsia"/>
+        </w:rPr>
+        <w:tab/>
+      </w:r>
+    </w:p>
+    <w:p>
+      <w:r>
+        <w:rPr>
+          <w:rFonts w:hint="eastAsia"/>
+        </w:rPr>
+        <w:tab/>
+      </w:r>
+      <w:r>
+        <w:rPr>
+          <w:rFonts w:hint="eastAsia"/>
+        </w:rPr>
+        <w:t>如何工作：</w:t>
+      </w:r>
+    </w:p>
+    <w:p>
+      <w:pPr>
+        <w:ind w:left="420" w:firstLine="420"/>
+      </w:pPr>
+      <w:r>
+        <w:t xml:space="preserve">Firebase Analytics </w:t>
+      </w:r>
+      <w:r>
+        <w:t>可帮助您了解人们使用您的</w:t>
+      </w:r>
+      <w:r>
+        <w:t xml:space="preserve"> iOS </w:t>
+      </w:r>
+      <w:r>
+        <w:t>或</w:t>
+      </w:r>
+      <w:r>
+        <w:t xml:space="preserve"> Android </w:t>
+      </w:r>
+      <w:r>
+        <w:t>应用的方式。</w:t>
+      </w:r>
+      <w:r>
+        <w:t xml:space="preserve"> SDK </w:t>
+      </w:r>
+      <w:r>
+        <w:t>自动捕获大量的事件和用户属性，同时也允许您</w:t>
+      </w:r>
+      <w:proofErr w:type="gramStart"/>
+      <w:r>
+        <w:t>定义您</w:t>
+      </w:r>
+      <w:proofErr w:type="gramEnd"/>
+      <w:r>
+        <w:t>自己的自定义事件以衡量对您的业务具有独特意义的内容。</w:t>
+      </w:r>
+    </w:p>
+    <w:p>
+      <w:pPr>
+        <w:ind w:left="420" w:firstLine="420"/>
+      </w:pPr>
+      <w:r>
+        <w:t>捕获数据后，可在</w:t>
+      </w:r>
+      <w:r>
+        <w:t xml:space="preserve"> Firebase </w:t>
+      </w:r>
+      <w:r>
+        <w:t>控制台的信息中心中找到它们。</w:t>
+      </w:r>
+      <w:r>
+        <w:t xml:space="preserve"> </w:t>
+      </w:r>
+      <w:r>
+        <w:t>通过此信息中心，您可以详细了解您的数据</w:t>
+      </w:r>
+      <w:r>
+        <w:t xml:space="preserve"> — </w:t>
+      </w:r>
+      <w:r>
+        <w:t>从摘要数据（</w:t>
+      </w:r>
+      <w:proofErr w:type="gramStart"/>
+      <w:r>
+        <w:t>如活跃</w:t>
+      </w:r>
+      <w:proofErr w:type="gramEnd"/>
+      <w:r>
+        <w:t>用户数和人口统计）到更详细的数据（如确定最畅销的商品）。</w:t>
+      </w:r>
+    </w:p>
+    <w:p>
+      <w:pPr>
+        <w:ind w:left="420" w:firstLine="420"/>
+      </w:pPr>
+      <w:r>
+        <w:t xml:space="preserve">Firebase Analytics </w:t>
+      </w:r>
+      <w:r>
+        <w:t>还集成了许多其他</w:t>
+      </w:r>
+      <w:r>
+        <w:t xml:space="preserve"> Firebase </w:t>
+      </w:r>
+      <w:r>
+        <w:t>功能。</w:t>
+      </w:r>
+      <w:r>
+        <w:t xml:space="preserve"> </w:t>
+      </w:r>
+      <w:r>
+        <w:t>例如，它自动记录与您的</w:t>
+      </w:r>
+      <w:r>
+        <w:t xml:space="preserve"> Firebase Notifications </w:t>
+      </w:r>
+      <w:r>
+        <w:t>对应的事件，并提供有关每个广告系列的影响的报告。</w:t>
+      </w:r>
+    </w:p>
+    <w:p>
+      <w:pPr>
+        <w:ind w:left="420" w:firstLine="420"/>
+      </w:pPr>
+      <w:r>
+        <w:lastRenderedPageBreak/>
+        <w:t xml:space="preserve">Firebase Analytics </w:t>
+      </w:r>
+      <w:r>
+        <w:t>可帮助您了解您的用户的行为方式，以便您可以就如何</w:t>
+      </w:r>
+      <w:proofErr w:type="gramStart"/>
+      <w:r>
+        <w:t>推广您</w:t>
+      </w:r>
+      <w:proofErr w:type="gramEnd"/>
+      <w:r>
+        <w:t>的应用制定明智的决策。</w:t>
+      </w:r>
+      <w:r>
+        <w:t xml:space="preserve"> </w:t>
+      </w:r>
+      <w:proofErr w:type="gramStart"/>
+      <w:r>
+        <w:t>查看您</w:t>
+      </w:r>
+      <w:proofErr w:type="gramEnd"/>
+      <w:r>
+        <w:t>的广告系列在自然渠道和付费渠道的绩效，以了解哪个方法对于吸引高价值用户最有效。</w:t>
+      </w:r>
+    </w:p>
+    <w:p>
+      <w:pPr>
+        <w:ind w:left="420" w:firstLine="420"/>
+      </w:pPr>
+      <w:r>
+        <w:t>如果您需要执行自定义分析或将您的数据</w:t>
+      </w:r>
+      <w:proofErr w:type="gramStart"/>
+      <w:r>
+        <w:t>与其他源进行</w:t>
+      </w:r>
+      <w:proofErr w:type="gramEnd"/>
+      <w:r>
+        <w:t>结合，您可以将您的</w:t>
+      </w:r>
+      <w:r>
+        <w:t xml:space="preserve"> Analytics </w:t>
+      </w:r>
+      <w:r>
+        <w:t>数据链接至</w:t>
+      </w:r>
+      <w:r>
+        <w:t xml:space="preserve"> BigQuery</w:t>
+      </w:r>
+      <w:r>
+        <w:t>，其允许您进行更复杂的分析，如查询大型数据集和加入多个数据源。</w:t>
+      </w:r>
+    </w:p>
+    <w:p>
+      <w:r>
+        <w:rPr>
+          <w:rFonts w:hint="eastAsia"/>
+        </w:rPr>
+        <w:tab/>
+      </w:r>
+    </w:p>
+    <w:p>
+      <w:r>
+        <w:rPr>
+          <w:rFonts w:hint="eastAsia"/>
+        </w:rPr>
+        <w:tab/>
+      </w:r>
+      <w:r>
+        <w:t>与其他服务集成</w:t>
+      </w:r>
+      <w:r>
+        <w:rPr>
+          <w:rFonts w:hint="eastAsia"/>
+        </w:rPr>
+        <w:t>：</w:t>
+      </w:r>
+    </w:p>
+    <w:p>
+      <w:pPr>
+        <w:pStyle w:val="a5"/>
+        <w:numPr>
+          <w:ilvl w:val="0"/>
+          <w:numId w:val="1"/>
+        </w:numPr>
+        <w:ind w:firstLineChars="0"/>
+      </w:pPr>
+      <w:r>
+        <w:t>Big Query</w:t>
+      </w:r>
+      <w:r>
+        <w:rPr>
+          <w:rFonts w:hint="eastAsia"/>
+        </w:rPr>
+        <w:t>：</w:t>
+      </w:r>
+      <w:r>
+        <w:rPr>
+          <w:rFonts w:ascii="宋体" w:eastAsia="宋体" w:hAnsi="宋体" w:cs="宋体"/>
+          <w:kern w:val="0"/>
+          <w:sz w:val="24"/>
+          <w:szCs w:val="24"/>
+        </w:rPr>
+        <w:t>将您的 Firebase Analytics 应用链接至 Big Query，在该服务中您可以对您的整个 Analytics 数据集进行自定义分析，并导入其他数据源。</w:t>
+      </w:r>
+    </w:p>
+    <w:p>
+      <w:pPr>
+        <w:pStyle w:val="a5"/>
+        <w:numPr>
+          <w:ilvl w:val="0"/>
+          <w:numId w:val="1"/>
+        </w:numPr>
+        <w:ind w:firstLineChars="0"/>
+      </w:pPr>
+      <w:r>
+        <w:t>Firebase Crash Reporting</w:t>
+      </w:r>
+      <w:r>
+        <w:rPr>
+          <w:rFonts w:hint="eastAsia"/>
+        </w:rPr>
+        <w:t xml:space="preserve"> </w:t>
+      </w:r>
+      <w:r>
+        <w:rPr>
+          <w:rFonts w:hint="eastAsia"/>
+        </w:rPr>
+        <w:t>：</w:t>
+      </w:r>
+      <w:r>
+        <w:t xml:space="preserve">Firebase Analytics </w:t>
+      </w:r>
+      <w:r>
+        <w:t>记录每个崩溃的事件，以便您可以了解不同版本或地区的崩溃率，从而洞悉哪些用户受到影响。</w:t>
+      </w:r>
+      <w:r>
+        <w:t xml:space="preserve"> </w:t>
+      </w:r>
+      <w:r>
+        <w:t>您还可以为经历过多次崩溃的用户创建目标设备，并通过针对该设备的</w:t>
+      </w:r>
+      <w:r>
+        <w:t xml:space="preserve"> Firebase Notifications </w:t>
+      </w:r>
+      <w:r>
+        <w:t>进行响应。</w:t>
+      </w:r>
+    </w:p>
+    <w:p>
+      <w:pPr>
+        <w:pStyle w:val="a5"/>
+        <w:numPr>
+          <w:ilvl w:val="0"/>
+          <w:numId w:val="1"/>
+        </w:numPr>
+        <w:ind w:firstLineChars="0"/>
+      </w:pPr>
+      <w:r>
+        <w:t>Firebase Notifications</w:t>
+      </w:r>
+      <w:r>
+        <w:rPr>
+          <w:rFonts w:hint="eastAsia"/>
+        </w:rPr>
+        <w:t>：</w:t>
+      </w:r>
+      <w:r>
+        <w:t xml:space="preserve">Firebase Analytics </w:t>
+      </w:r>
+      <w:r>
+        <w:t>自动记录与您的</w:t>
+      </w:r>
+      <w:r>
+        <w:t xml:space="preserve"> Firebase Notifications </w:t>
+      </w:r>
+      <w:r>
+        <w:t>对应的事件，并提供有关每个广告系列的影响的报告。</w:t>
+      </w:r>
+    </w:p>
+    <w:p>
+      <w:pPr>
+        <w:pStyle w:val="a5"/>
+        <w:numPr>
+          <w:ilvl w:val="0"/>
+          <w:numId w:val="1"/>
+        </w:numPr>
+        <w:ind w:firstLineChars="0"/>
+      </w:pPr>
+      <w:r>
+        <w:t>Firebase Remote Config</w:t>
+      </w:r>
+      <w:r>
+        <w:rPr>
+          <w:rFonts w:hint="eastAsia"/>
+        </w:rPr>
+        <w:t>：</w:t>
+      </w:r>
+      <w:r>
+        <w:t>使用</w:t>
+      </w:r>
+      <w:r>
+        <w:t xml:space="preserve"> Firebase Analytics </w:t>
+      </w:r>
+      <w:r>
+        <w:t>目标设备定义针对不同的目标设备更改应用的行为和外观，无需分发应用的多个版本。</w:t>
+      </w:r>
+    </w:p>
+    <w:p>
+      <w:pPr>
+        <w:pStyle w:val="a5"/>
+        <w:numPr>
+          <w:ilvl w:val="0"/>
+          <w:numId w:val="1"/>
+        </w:numPr>
+        <w:ind w:firstLineChars="0"/>
+      </w:pPr>
+      <w:r>
+        <w:t xml:space="preserve">Google </w:t>
+      </w:r>
+      <w:r>
+        <w:t>跟踪代码管理器</w:t>
+      </w:r>
+      <w:r>
+        <w:rPr>
+          <w:rFonts w:hint="eastAsia"/>
+        </w:rPr>
+        <w:t>：</w:t>
+      </w:r>
+      <w:r>
+        <w:t>通过将</w:t>
+      </w:r>
+      <w:r>
+        <w:t xml:space="preserve"> </w:t>
+      </w:r>
+      <w:r>
+        <w:t xml:space="preserve">Google </w:t>
+      </w:r>
+      <w:r>
+        <w:t>跟踪代码</w:t>
+      </w:r>
+      <w:r>
+        <w:rPr>
+          <w:rFonts w:hint="eastAsia"/>
+        </w:rPr>
+        <w:t>管理器</w:t>
+      </w:r>
+      <w:r>
+        <w:t xml:space="preserve"> </w:t>
+      </w:r>
+      <w:r>
+        <w:t>与</w:t>
+      </w:r>
+      <w:r>
+        <w:t xml:space="preserve"> Firebase Analytics </w:t>
+      </w:r>
+      <w:r>
+        <w:t>集成，在分发您的应用后，您可以在远程通过网络界面</w:t>
+      </w:r>
+      <w:proofErr w:type="gramStart"/>
+      <w:r>
+        <w:t>管理您</w:t>
+      </w:r>
+      <w:proofErr w:type="gramEnd"/>
+      <w:r>
+        <w:t>的</w:t>
+      </w:r>
+      <w:r>
+        <w:t xml:space="preserve"> Firebase Analytics </w:t>
+      </w:r>
+      <w:r>
+        <w:t>实现</w:t>
+      </w:r>
+      <w:r>
+        <w:rPr>
+          <w:rFonts w:hint="eastAsia"/>
+        </w:rPr>
+        <w:t>。</w:t>
+      </w:r>
+    </w:p>
+    <w:p>
+      <w:pPr>
+        <w:ind w:left="420"/>
+      </w:pPr>
+    </w:p>
+    <w:p>
+      <w:pPr>
+        <w:ind w:left="420"/>
+      </w:pPr>
+      <w:r>
+        <w:rPr>
+          <w:rFonts w:hint="eastAsia"/>
+        </w:rPr>
+        <w:t>实现路径：</w:t>
+      </w:r>
+    </w:p>
+    <w:p>
+      <w:pPr>
+        <w:pStyle w:val="a5"/>
+        <w:numPr>
+          <w:ilvl w:val="0"/>
+          <w:numId w:val="2"/>
+        </w:numPr>
+        <w:ind w:firstLineChars="0"/>
+      </w:pPr>
+      <w:r>
+        <w:t>将您的应用连接到</w:t>
+      </w:r>
+      <w:r>
+        <w:t xml:space="preserve"> Firebase</w:t>
+      </w:r>
+      <w:r>
+        <w:rPr>
+          <w:rFonts w:hint="eastAsia"/>
+        </w:rPr>
+        <w:t>。</w:t>
+      </w:r>
+    </w:p>
+    <w:p>
+      <w:pPr>
+        <w:pStyle w:val="a5"/>
+        <w:ind w:left="1713" w:firstLineChars="0" w:firstLine="0"/>
+      </w:pPr>
+      <w:r>
+        <w:t xml:space="preserve">Analytics </w:t>
+      </w:r>
+      <w:r>
+        <w:t>很容易入门。只需将</w:t>
+      </w:r>
+      <w:r>
+        <w:t xml:space="preserve"> Firebase SDK </w:t>
+      </w:r>
+      <w:r>
+        <w:t>添加到新的或现有应用，即会自动开始数据收集。</w:t>
+      </w:r>
+      <w:r>
+        <w:t xml:space="preserve"> </w:t>
+      </w:r>
+      <w:r>
+        <w:t>数小时内，您就可以在</w:t>
+      </w:r>
+      <w:r>
+        <w:t xml:space="preserve"> Firebase console </w:t>
+      </w:r>
+      <w:r>
+        <w:t>中查看分析数据。</w:t>
+      </w:r>
+    </w:p>
+    <w:p>
+      <w:pPr>
+        <w:pStyle w:val="a5"/>
+        <w:numPr>
+          <w:ilvl w:val="0"/>
+          <w:numId w:val="2"/>
+        </w:numPr>
+        <w:ind w:firstLineChars="0"/>
+      </w:pPr>
+      <w:r>
+        <w:t>记录自定义数据</w:t>
+      </w:r>
+    </w:p>
+    <w:p>
+      <w:pPr>
+        <w:pStyle w:val="a5"/>
+        <w:ind w:left="1713" w:firstLineChars="0" w:firstLine="0"/>
+      </w:pPr>
+      <w:r>
+        <w:t>您可以使用</w:t>
+      </w:r>
+      <w:r>
+        <w:t xml:space="preserve"> Analytics </w:t>
+      </w:r>
+      <w:r>
+        <w:t>记录对您的应用有意义的自定义事件，如电子商务采购或成就。</w:t>
+      </w:r>
+    </w:p>
+    <w:p>
+      <w:pPr>
+        <w:pStyle w:val="a5"/>
+        <w:numPr>
+          <w:ilvl w:val="0"/>
+          <w:numId w:val="2"/>
+        </w:numPr>
+        <w:ind w:firstLineChars="0"/>
+      </w:pPr>
+      <w:r>
+        <w:t>创建目标设备</w:t>
+      </w:r>
+    </w:p>
+    <w:p>
+      <w:pPr>
+        <w:pStyle w:val="a5"/>
+        <w:ind w:left="1713" w:firstLineChars="0" w:firstLine="0"/>
+      </w:pPr>
+      <w:r>
+        <w:t>您可以在</w:t>
+      </w:r>
+      <w:r>
+        <w:t xml:space="preserve"> Firebase console </w:t>
+      </w:r>
+      <w:r>
+        <w:t>中定义对您很重要的目标设备。</w:t>
+      </w:r>
+    </w:p>
+    <w:p>
+      <w:pPr>
+        <w:pStyle w:val="a5"/>
+        <w:numPr>
+          <w:ilvl w:val="0"/>
+          <w:numId w:val="2"/>
+        </w:numPr>
+        <w:ind w:firstLineChars="0"/>
+      </w:pPr>
+      <w:r>
+        <w:t>目标设备</w:t>
+      </w:r>
+    </w:p>
+    <w:p>
+      <w:pPr>
+        <w:pStyle w:val="a5"/>
+        <w:ind w:left="1713" w:firstLineChars="0" w:firstLine="0"/>
+      </w:pPr>
+      <w:r>
+        <w:t>使用您的自定义目标设备锁定消息、促销活动或使用其他</w:t>
+      </w:r>
+      <w:r>
+        <w:t xml:space="preserve"> Firebase </w:t>
+      </w:r>
+      <w:r>
+        <w:t>功能的新应用功能，如</w:t>
+      </w:r>
+      <w:r>
+        <w:t xml:space="preserve"> Notifications</w:t>
+      </w:r>
+      <w:r>
+        <w:t>以及</w:t>
+      </w:r>
+      <w:r>
+        <w:t xml:space="preserve"> Remote Config</w:t>
+      </w:r>
+      <w:r>
+        <w:t>。</w:t>
+      </w:r>
+    </w:p>
+    <w:p/>
+    <w:p>
+      <w:bookmarkStart w:id="6" w:name="_Toc476060483"/>
+      <w:r>
+        <w:rPr>
+          <w:rStyle w:val="2Char"/>
+        </w:rPr>
+        <w:t>开发</w:t>
+      </w:r>
+      <w:bookmarkEnd w:id="6"/>
+      <w:r>
+        <w:rPr>
+          <w:rFonts w:hint="eastAsia"/>
+        </w:rPr>
+        <w:t>：</w:t>
+      </w:r>
+      <w:r>
+        <w:t>专心构建更好的应用，将具体操作留给我们来完成。节省宝贵的开发时间，交付高品质、无缺陷的应用。</w:t>
+      </w:r>
+    </w:p>
+    <w:p/>
+    <w:p>
+      <w:bookmarkStart w:id="7" w:name="_Toc476060484"/>
+      <w:r>
+        <w:rPr>
+          <w:rStyle w:val="2Char"/>
+          <w:rFonts w:hint="eastAsia"/>
+        </w:rPr>
+        <w:t>增长</w:t>
+      </w:r>
+      <w:bookmarkEnd w:id="7"/>
+      <w:r>
+        <w:rPr>
+          <w:rFonts w:hint="eastAsia"/>
+        </w:rPr>
+        <w:t>：</w:t>
+      </w:r>
+      <w:r>
+        <w:t>在合适的时间赢得和吸引合适的用户。不靠碰运气，实现精准稳健增长。</w:t>
+      </w:r>
+    </w:p>
+    <w:p>
+      <w:bookmarkStart w:id="8" w:name="_Toc476060485"/>
+      <w:r>
+        <w:rPr>
+          <w:rStyle w:val="2Char"/>
+          <w:rFonts w:hint="eastAsia"/>
+        </w:rPr>
+        <w:t>获利</w:t>
+      </w:r>
+      <w:bookmarkEnd w:id="8"/>
+      <w:r>
+        <w:rPr>
+          <w:rFonts w:hint="eastAsia"/>
+        </w:rPr>
+        <w:t>：</w:t>
+      </w:r>
+      <w:r>
+        <w:t>借助丰富且引人入胜的广告通过您的应用获利。</w:t>
+      </w:r>
     </w:p>
     <w:sectPr>
       <w:pgSz w:w="11906" w:h="16838"/>
@@ -216,6 +1422,195 @@
     </w:sectPr>
   </w:body>
 </w:document>
+</file>
+
+<file path=word/numbering.xml><?xml version="1.0" encoding="utf-8"?>
+<w:numbering xmlns:wpc="http://schemas.microsoft.com/office/word/2010/wordprocessingCanvas" xmlns:mc="http://schemas.openxmlformats.org/markup-compatibility/2006" xmlns:o="urn:schemas-microsoft-com:office:office" xmlns:r="http://schemas.openxmlformats.org/officeDocument/2006/relationships" xmlns:m="http://schemas.openxmlformats.org/officeDocument/2006/math" xmlns:v="urn:schemas-microsoft-com:vml" xmlns:wp14="http://schemas.microsoft.com/office/word/2010/wordprocessingDrawing" xmlns:wp="http://schemas.openxmlformats.org/drawingml/2006/wordprocessingDrawing" xmlns:w10="urn:schemas-microsoft-com:office:word" xmlns:w="http://schemas.openxmlformats.org/wordprocessingml/2006/main" xmlns:w14="http://schemas.microsoft.com/office/word/2010/wordml" xmlns:wpg="http://schemas.microsoft.com/office/word/2010/wordprocessingGroup" xmlns:wpi="http://schemas.microsoft.com/office/word/2010/wordprocessingInk" xmlns:wne="http://schemas.microsoft.com/office/word/2006/wordml" xmlns:wps="http://schemas.microsoft.com/office/word/2010/wordprocessingShape" mc:Ignorable="w14 wp14">
+  <w:abstractNum w:abstractNumId="0">
+    <w:nsid w:val="32A7780C"/>
+    <w:multiLevelType w:val="hybridMultilevel"/>
+    <w:tmpl w:val="F312B3B8"/>
+    <w:lvl w:ilvl="0" w:tplc="42286054">
+      <w:start w:val="1"/>
+      <w:numFmt w:val="decimal"/>
+      <w:lvlText w:val="（%1）"/>
+      <w:lvlJc w:val="left"/>
+      <w:pPr>
+        <w:ind w:left="1560" w:hanging="720"/>
+      </w:pPr>
+      <w:rPr>
+        <w:rFonts w:hint="default"/>
+      </w:rPr>
+    </w:lvl>
+    <w:lvl w:ilvl="1" w:tplc="04090019" w:tentative="1">
+      <w:start w:val="1"/>
+      <w:numFmt w:val="lowerLetter"/>
+      <w:lvlText w:val="%2)"/>
+      <w:lvlJc w:val="left"/>
+      <w:pPr>
+        <w:ind w:left="1680" w:hanging="420"/>
+      </w:pPr>
+    </w:lvl>
+    <w:lvl w:ilvl="2" w:tplc="0409001B" w:tentative="1">
+      <w:start w:val="1"/>
+      <w:numFmt w:val="lowerRoman"/>
+      <w:lvlText w:val="%3."/>
+      <w:lvlJc w:val="right"/>
+      <w:pPr>
+        <w:ind w:left="2100" w:hanging="420"/>
+      </w:pPr>
+    </w:lvl>
+    <w:lvl w:ilvl="3" w:tplc="0409000F" w:tentative="1">
+      <w:start w:val="1"/>
+      <w:numFmt w:val="decimal"/>
+      <w:lvlText w:val="%4."/>
+      <w:lvlJc w:val="left"/>
+      <w:pPr>
+        <w:ind w:left="2520" w:hanging="420"/>
+      </w:pPr>
+    </w:lvl>
+    <w:lvl w:ilvl="4" w:tplc="04090019" w:tentative="1">
+      <w:start w:val="1"/>
+      <w:numFmt w:val="lowerLetter"/>
+      <w:lvlText w:val="%5)"/>
+      <w:lvlJc w:val="left"/>
+      <w:pPr>
+        <w:ind w:left="2940" w:hanging="420"/>
+      </w:pPr>
+    </w:lvl>
+    <w:lvl w:ilvl="5" w:tplc="0409001B" w:tentative="1">
+      <w:start w:val="1"/>
+      <w:numFmt w:val="lowerRoman"/>
+      <w:lvlText w:val="%6."/>
+      <w:lvlJc w:val="right"/>
+      <w:pPr>
+        <w:ind w:left="3360" w:hanging="420"/>
+      </w:pPr>
+    </w:lvl>
+    <w:lvl w:ilvl="6" w:tplc="0409000F" w:tentative="1">
+      <w:start w:val="1"/>
+      <w:numFmt w:val="decimal"/>
+      <w:lvlText w:val="%7."/>
+      <w:lvlJc w:val="left"/>
+      <w:pPr>
+        <w:ind w:left="3780" w:hanging="420"/>
+      </w:pPr>
+    </w:lvl>
+    <w:lvl w:ilvl="7" w:tplc="04090019" w:tentative="1">
+      <w:start w:val="1"/>
+      <w:numFmt w:val="lowerLetter"/>
+      <w:lvlText w:val="%8)"/>
+      <w:lvlJc w:val="left"/>
+      <w:pPr>
+        <w:ind w:left="4200" w:hanging="420"/>
+      </w:pPr>
+    </w:lvl>
+    <w:lvl w:ilvl="8" w:tplc="0409001B" w:tentative="1">
+      <w:start w:val="1"/>
+      <w:numFmt w:val="lowerRoman"/>
+      <w:lvlText w:val="%9."/>
+      <w:lvlJc w:val="right"/>
+      <w:pPr>
+        <w:ind w:left="4620" w:hanging="420"/>
+      </w:pPr>
+    </w:lvl>
+  </w:abstractNum>
+  <w:abstractNum w:abstractNumId="1">
+    <w:nsid w:val="656F1604"/>
+    <w:multiLevelType w:val="hybridMultilevel"/>
+    <w:tmpl w:val="758AB46A"/>
+    <w:lvl w:ilvl="0" w:tplc="D2F6A60A">
+      <w:start w:val="1"/>
+      <w:numFmt w:val="decimal"/>
+      <w:lvlText w:val="（%1）"/>
+      <w:lvlJc w:val="left"/>
+      <w:pPr>
+        <w:ind w:left="1713" w:hanging="720"/>
+      </w:pPr>
+      <w:rPr>
+        <w:rFonts w:hint="default"/>
+      </w:rPr>
+    </w:lvl>
+    <w:lvl w:ilvl="1" w:tplc="04090019" w:tentative="1">
+      <w:start w:val="1"/>
+      <w:numFmt w:val="lowerLetter"/>
+      <w:lvlText w:val="%2)"/>
+      <w:lvlJc w:val="left"/>
+      <w:pPr>
+        <w:ind w:left="1680" w:hanging="420"/>
+      </w:pPr>
+    </w:lvl>
+    <w:lvl w:ilvl="2" w:tplc="0409001B" w:tentative="1">
+      <w:start w:val="1"/>
+      <w:numFmt w:val="lowerRoman"/>
+      <w:lvlText w:val="%3."/>
+      <w:lvlJc w:val="right"/>
+      <w:pPr>
+        <w:ind w:left="2100" w:hanging="420"/>
+      </w:pPr>
+    </w:lvl>
+    <w:lvl w:ilvl="3" w:tplc="0409000F" w:tentative="1">
+      <w:start w:val="1"/>
+      <w:numFmt w:val="decimal"/>
+      <w:lvlText w:val="%4."/>
+      <w:lvlJc w:val="left"/>
+      <w:pPr>
+        <w:ind w:left="2520" w:hanging="420"/>
+      </w:pPr>
+    </w:lvl>
+    <w:lvl w:ilvl="4" w:tplc="04090019" w:tentative="1">
+      <w:start w:val="1"/>
+      <w:numFmt w:val="lowerLetter"/>
+      <w:lvlText w:val="%5)"/>
+      <w:lvlJc w:val="left"/>
+      <w:pPr>
+        <w:ind w:left="2940" w:hanging="420"/>
+      </w:pPr>
+    </w:lvl>
+    <w:lvl w:ilvl="5" w:tplc="0409001B" w:tentative="1">
+      <w:start w:val="1"/>
+      <w:numFmt w:val="lowerRoman"/>
+      <w:lvlText w:val="%6."/>
+      <w:lvlJc w:val="right"/>
+      <w:pPr>
+        <w:ind w:left="3360" w:hanging="420"/>
+      </w:pPr>
+    </w:lvl>
+    <w:lvl w:ilvl="6" w:tplc="0409000F" w:tentative="1">
+      <w:start w:val="1"/>
+      <w:numFmt w:val="decimal"/>
+      <w:lvlText w:val="%7."/>
+      <w:lvlJc w:val="left"/>
+      <w:pPr>
+        <w:ind w:left="3780" w:hanging="420"/>
+      </w:pPr>
+    </w:lvl>
+    <w:lvl w:ilvl="7" w:tplc="04090019" w:tentative="1">
+      <w:start w:val="1"/>
+      <w:numFmt w:val="lowerLetter"/>
+      <w:lvlText w:val="%8)"/>
+      <w:lvlJc w:val="left"/>
+      <w:pPr>
+        <w:ind w:left="4200" w:hanging="420"/>
+      </w:pPr>
+    </w:lvl>
+    <w:lvl w:ilvl="8" w:tplc="0409001B" w:tentative="1">
+      <w:start w:val="1"/>
+      <w:numFmt w:val="lowerRoman"/>
+      <w:lvlText w:val="%9."/>
+      <w:lvlJc w:val="right"/>
+      <w:pPr>
+        <w:ind w:left="4620" w:hanging="420"/>
+      </w:pPr>
+    </w:lvl>
+  </w:abstractNum>
+  <w:num w:numId="1">
+    <w:abstractNumId w:val="0"/>
+  </w:num>
+  <w:num w:numId="2">
+    <w:abstractNumId w:val="1"/>
+  </w:num>
+</w:numbering>
 </file>
 
 <file path=word/styles.xml><?xml version="1.0" encoding="utf-8"?>
@@ -402,6 +1797,51 @@
       <w:szCs w:val="44"/>
     </w:rPr>
   </w:style>
+  <w:style w:type="paragraph" w:styleId="2">
+    <w:name w:val="heading 2"/>
+    <w:basedOn w:val="a"/>
+    <w:next w:val="a"/>
+    <w:link w:val="2Char"/>
+    <w:uiPriority w:val="9"/>
+    <w:unhideWhenUsed/>
+    <w:qFormat/>
+    <w:rsid w:val="00622612"/>
+    <w:pPr>
+      <w:keepNext/>
+      <w:keepLines/>
+      <w:spacing w:before="260" w:after="260" w:line="416" w:lineRule="auto"/>
+      <w:outlineLvl w:val="1"/>
+    </w:pPr>
+    <w:rPr>
+      <w:rFonts w:asciiTheme="majorHAnsi" w:eastAsiaTheme="majorEastAsia" w:hAnsiTheme="majorHAnsi" w:cstheme="majorBidi"/>
+      <w:b/>
+      <w:bCs/>
+      <w:sz w:val="32"/>
+      <w:szCs w:val="32"/>
+    </w:rPr>
+  </w:style>
+  <w:style w:type="paragraph" w:styleId="3">
+    <w:name w:val="heading 3"/>
+    <w:basedOn w:val="a"/>
+    <w:next w:val="a"/>
+    <w:link w:val="3Char"/>
+    <w:uiPriority w:val="9"/>
+    <w:unhideWhenUsed/>
+    <w:qFormat/>
+    <w:rsid w:val="00622612"/>
+    <w:pPr>
+      <w:keepNext/>
+      <w:keepLines/>
+      <w:spacing w:before="260" w:after="260" w:line="416" w:lineRule="auto"/>
+      <w:outlineLvl w:val="2"/>
+    </w:pPr>
+    <w:rPr>
+      <w:b/>
+      <w:bCs/>
+      <w:sz w:val="32"/>
+      <w:szCs w:val="32"/>
+    </w:rPr>
+  </w:style>
   <w:style w:type="character" w:default="1" w:styleId="a0">
     <w:name w:val="Default Paragraph Font"/>
     <w:uiPriority w:val="1"/>
@@ -463,6 +1903,86 @@
       <w:color w:val="0000FF" w:themeColor="hyperlink"/>
       <w:u w:val="single"/>
     </w:rPr>
+  </w:style>
+  <w:style w:type="character" w:customStyle="1" w:styleId="3Char">
+    <w:name w:val="标题 3 Char"/>
+    <w:basedOn w:val="a0"/>
+    <w:link w:val="3"/>
+    <w:uiPriority w:val="9"/>
+    <w:rsid w:val="00622612"/>
+    <w:rPr>
+      <w:b/>
+      <w:bCs/>
+      <w:sz w:val="32"/>
+      <w:szCs w:val="32"/>
+    </w:rPr>
+  </w:style>
+  <w:style w:type="character" w:customStyle="1" w:styleId="2Char">
+    <w:name w:val="标题 2 Char"/>
+    <w:basedOn w:val="a0"/>
+    <w:link w:val="2"/>
+    <w:uiPriority w:val="9"/>
+    <w:rsid w:val="00622612"/>
+    <w:rPr>
+      <w:rFonts w:asciiTheme="majorHAnsi" w:eastAsiaTheme="majorEastAsia" w:hAnsiTheme="majorHAnsi" w:cstheme="majorBidi"/>
+      <w:b/>
+      <w:bCs/>
+      <w:sz w:val="32"/>
+      <w:szCs w:val="32"/>
+    </w:rPr>
+  </w:style>
+  <w:style w:type="paragraph" w:styleId="20">
+    <w:name w:val="toc 2"/>
+    <w:basedOn w:val="a"/>
+    <w:next w:val="a"/>
+    <w:autoRedefine/>
+    <w:uiPriority w:val="39"/>
+    <w:unhideWhenUsed/>
+    <w:rsid w:val="00622612"/>
+    <w:pPr>
+      <w:ind w:leftChars="200" w:left="420"/>
+    </w:pPr>
+  </w:style>
+  <w:style w:type="paragraph" w:styleId="30">
+    <w:name w:val="toc 3"/>
+    <w:basedOn w:val="a"/>
+    <w:next w:val="a"/>
+    <w:autoRedefine/>
+    <w:uiPriority w:val="39"/>
+    <w:unhideWhenUsed/>
+    <w:rsid w:val="00ED3837"/>
+    <w:pPr>
+      <w:ind w:leftChars="400" w:left="840"/>
+    </w:pPr>
+  </w:style>
+  <w:style w:type="paragraph" w:styleId="a4">
+    <w:name w:val="Normal (Web)"/>
+    <w:basedOn w:val="a"/>
+    <w:uiPriority w:val="99"/>
+    <w:semiHidden/>
+    <w:unhideWhenUsed/>
+    <w:rsid w:val="00ED3837"/>
+    <w:pPr>
+      <w:widowControl/>
+      <w:spacing w:before="100" w:beforeAutospacing="1" w:after="100" w:afterAutospacing="1"/>
+      <w:jc w:val="left"/>
+    </w:pPr>
+    <w:rPr>
+      <w:rFonts w:ascii="宋体" w:eastAsia="宋体" w:hAnsi="宋体" w:cs="宋体"/>
+      <w:kern w:val="0"/>
+      <w:sz w:val="24"/>
+      <w:szCs w:val="24"/>
+    </w:rPr>
+  </w:style>
+  <w:style w:type="paragraph" w:styleId="a5">
+    <w:name w:val="List Paragraph"/>
+    <w:basedOn w:val="a"/>
+    <w:uiPriority w:val="34"/>
+    <w:qFormat/>
+    <w:rsid w:val="00032DEE"/>
+    <w:pPr>
+      <w:ind w:firstLineChars="200" w:firstLine="420"/>
+    </w:pPr>
   </w:style>
 </w:styles>
 </file>
@@ -651,6 +2171,51 @@
       <w:szCs w:val="44"/>
     </w:rPr>
   </w:style>
+  <w:style w:type="paragraph" w:styleId="2">
+    <w:name w:val="heading 2"/>
+    <w:basedOn w:val="a"/>
+    <w:next w:val="a"/>
+    <w:link w:val="2Char"/>
+    <w:uiPriority w:val="9"/>
+    <w:unhideWhenUsed/>
+    <w:qFormat/>
+    <w:rsid w:val="00622612"/>
+    <w:pPr>
+      <w:keepNext/>
+      <w:keepLines/>
+      <w:spacing w:before="260" w:after="260" w:line="416" w:lineRule="auto"/>
+      <w:outlineLvl w:val="1"/>
+    </w:pPr>
+    <w:rPr>
+      <w:rFonts w:asciiTheme="majorHAnsi" w:eastAsiaTheme="majorEastAsia" w:hAnsiTheme="majorHAnsi" w:cstheme="majorBidi"/>
+      <w:b/>
+      <w:bCs/>
+      <w:sz w:val="32"/>
+      <w:szCs w:val="32"/>
+    </w:rPr>
+  </w:style>
+  <w:style w:type="paragraph" w:styleId="3">
+    <w:name w:val="heading 3"/>
+    <w:basedOn w:val="a"/>
+    <w:next w:val="a"/>
+    <w:link w:val="3Char"/>
+    <w:uiPriority w:val="9"/>
+    <w:unhideWhenUsed/>
+    <w:qFormat/>
+    <w:rsid w:val="00622612"/>
+    <w:pPr>
+      <w:keepNext/>
+      <w:keepLines/>
+      <w:spacing w:before="260" w:after="260" w:line="416" w:lineRule="auto"/>
+      <w:outlineLvl w:val="2"/>
+    </w:pPr>
+    <w:rPr>
+      <w:b/>
+      <w:bCs/>
+      <w:sz w:val="32"/>
+      <w:szCs w:val="32"/>
+    </w:rPr>
+  </w:style>
   <w:style w:type="character" w:default="1" w:styleId="a0">
     <w:name w:val="Default Paragraph Font"/>
     <w:uiPriority w:val="1"/>
@@ -712,6 +2277,86 @@
       <w:color w:val="0000FF" w:themeColor="hyperlink"/>
       <w:u w:val="single"/>
     </w:rPr>
+  </w:style>
+  <w:style w:type="character" w:customStyle="1" w:styleId="3Char">
+    <w:name w:val="标题 3 Char"/>
+    <w:basedOn w:val="a0"/>
+    <w:link w:val="3"/>
+    <w:uiPriority w:val="9"/>
+    <w:rsid w:val="00622612"/>
+    <w:rPr>
+      <w:b/>
+      <w:bCs/>
+      <w:sz w:val="32"/>
+      <w:szCs w:val="32"/>
+    </w:rPr>
+  </w:style>
+  <w:style w:type="character" w:customStyle="1" w:styleId="2Char">
+    <w:name w:val="标题 2 Char"/>
+    <w:basedOn w:val="a0"/>
+    <w:link w:val="2"/>
+    <w:uiPriority w:val="9"/>
+    <w:rsid w:val="00622612"/>
+    <w:rPr>
+      <w:rFonts w:asciiTheme="majorHAnsi" w:eastAsiaTheme="majorEastAsia" w:hAnsiTheme="majorHAnsi" w:cstheme="majorBidi"/>
+      <w:b/>
+      <w:bCs/>
+      <w:sz w:val="32"/>
+      <w:szCs w:val="32"/>
+    </w:rPr>
+  </w:style>
+  <w:style w:type="paragraph" w:styleId="20">
+    <w:name w:val="toc 2"/>
+    <w:basedOn w:val="a"/>
+    <w:next w:val="a"/>
+    <w:autoRedefine/>
+    <w:uiPriority w:val="39"/>
+    <w:unhideWhenUsed/>
+    <w:rsid w:val="00622612"/>
+    <w:pPr>
+      <w:ind w:leftChars="200" w:left="420"/>
+    </w:pPr>
+  </w:style>
+  <w:style w:type="paragraph" w:styleId="30">
+    <w:name w:val="toc 3"/>
+    <w:basedOn w:val="a"/>
+    <w:next w:val="a"/>
+    <w:autoRedefine/>
+    <w:uiPriority w:val="39"/>
+    <w:unhideWhenUsed/>
+    <w:rsid w:val="00ED3837"/>
+    <w:pPr>
+      <w:ind w:leftChars="400" w:left="840"/>
+    </w:pPr>
+  </w:style>
+  <w:style w:type="paragraph" w:styleId="a4">
+    <w:name w:val="Normal (Web)"/>
+    <w:basedOn w:val="a"/>
+    <w:uiPriority w:val="99"/>
+    <w:semiHidden/>
+    <w:unhideWhenUsed/>
+    <w:rsid w:val="00ED3837"/>
+    <w:pPr>
+      <w:widowControl/>
+      <w:spacing w:before="100" w:beforeAutospacing="1" w:after="100" w:afterAutospacing="1"/>
+      <w:jc w:val="left"/>
+    </w:pPr>
+    <w:rPr>
+      <w:rFonts w:ascii="宋体" w:eastAsia="宋体" w:hAnsi="宋体" w:cs="宋体"/>
+      <w:kern w:val="0"/>
+      <w:sz w:val="24"/>
+      <w:szCs w:val="24"/>
+    </w:rPr>
+  </w:style>
+  <w:style w:type="paragraph" w:styleId="a5">
+    <w:name w:val="List Paragraph"/>
+    <w:basedOn w:val="a"/>
+    <w:uiPriority w:val="34"/>
+    <w:qFormat/>
+    <w:rsid w:val="00032DEE"/>
+    <w:pPr>
+      <w:ind w:firstLineChars="200" w:firstLine="420"/>
+    </w:pPr>
   </w:style>
 </w:styles>
 </file>
@@ -1006,7 +2651,7 @@
 </file>
 
 <file path=customXml/itemProps1.xml><?xml version="1.0" encoding="utf-8"?>
-<ds:datastoreItem xmlns:ds="http://schemas.openxmlformats.org/officeDocument/2006/customXml" ds:itemID="{D8ED3D60-D2DA-4D79-8D58-BB020973817B}">
+<ds:datastoreItem xmlns:ds="http://schemas.openxmlformats.org/officeDocument/2006/customXml" ds:itemID="{FF2AC361-450E-49CA-9CAC-36ADEAD8020C}">
   <ds:schemaRefs>
     <ds:schemaRef ds:uri="http://schemas.openxmlformats.org/officeDocument/2006/bibliography"/>
   </ds:schemaRefs>

</xml_diff>